<commit_message>
vault backup: 2025-02-13 12:54:12
</commit_message>
<xml_diff>
--- a/Economics/Dissertation/Labour Compensation and Productivity in the UK Plan.docx
+++ b/Economics/Dissertation/Labour Compensation and Productivity in the UK Plan.docx
@@ -60,13 +60,8 @@
           <w:numId w:val="2"/>
         </w:numPr>
       </w:pPr>
-      <w:proofErr w:type="spellStart"/>
-      <w:r>
-        <w:t>Pasimeni</w:t>
-      </w:r>
-      <w:proofErr w:type="spellEnd"/>
-      <w:r>
-        <w:t xml:space="preserve"> writes: [using the same deflator is better for estimating the changes in functional income distribution] – this is exactly what the paper is supposed to do; many papers gloss over this angle and focus instead on purchasing power. </w:t>
+      <w:r>
+        <w:t xml:space="preserve">Pasimeni writes: [using the same deflator is better for estimating the changes in functional income distribution] – this is exactly what the paper is supposed to do; many papers gloss over this angle and focus instead on purchasing power. </w:t>
       </w:r>
     </w:p>
     <w:p>
@@ -126,15 +121,7 @@
         </w:numPr>
       </w:pPr>
       <w:r>
-        <w:t xml:space="preserve">Econometric analysis: use </w:t>
-      </w:r>
-      <w:proofErr w:type="spellStart"/>
-      <w:r>
-        <w:t>Pasimeni’s</w:t>
-      </w:r>
-      <w:proofErr w:type="spellEnd"/>
-      <w:r>
-        <w:t xml:space="preserve"> method.</w:t>
+        <w:t>Econometric analysis: use Pasimeni’s method.</w:t>
       </w:r>
     </w:p>
     <w:p>
@@ -158,15 +145,7 @@
         </w:numPr>
       </w:pPr>
       <w:r>
-        <w:t xml:space="preserve">Also refresh on </w:t>
-      </w:r>
-      <w:proofErr w:type="spellStart"/>
-      <w:r>
-        <w:t>Ciarli</w:t>
-      </w:r>
-      <w:proofErr w:type="spellEnd"/>
-      <w:r>
-        <w:t>, Di Ubaldo, Savona</w:t>
+        <w:t>Also refresh on Ciarli, Di Ubaldo, Savona</w:t>
       </w:r>
     </w:p>
     <w:p>
@@ -201,13 +180,8 @@
           <w:numId w:val="2"/>
         </w:numPr>
       </w:pPr>
-      <w:proofErr w:type="spellStart"/>
-      <w:r>
-        <w:t>Teichgraeber</w:t>
-      </w:r>
-      <w:proofErr w:type="spellEnd"/>
-      <w:r>
-        <w:t xml:space="preserve"> says that the difference in deflators is very small – this is odd, considering the tax wedge would likely be bigger in the UK than the US?</w:t>
+      <w:r>
+        <w:t>Teichgraeber says that the difference in deflators is very small – this is odd, considering the tax wedge would likely be bigger in the UK than the US?</w:t>
       </w:r>
     </w:p>
     <w:p>
@@ -254,21 +228,8 @@
           <w:numId w:val="2"/>
         </w:numPr>
       </w:pPr>
-      <w:proofErr w:type="spellStart"/>
-      <w:r>
-        <w:t>Self employed</w:t>
-      </w:r>
-      <w:proofErr w:type="spellEnd"/>
-      <w:r>
-        <w:t xml:space="preserve"> incorporation (reference </w:t>
-      </w:r>
-      <w:proofErr w:type="spellStart"/>
-      <w:r>
-        <w:t>Teichgraeber</w:t>
-      </w:r>
-      <w:proofErr w:type="spellEnd"/>
-      <w:r>
-        <w:t xml:space="preserve"> and any papers he mentions which outline how to incorporate the productivity/compensation of self-employed).</w:t>
+      <w:r>
+        <w:t>Self employed incorporation (reference Teichgraeber and any papers he mentions which outline how to incorporate the productivity/compensation of self-employed).</w:t>
       </w:r>
     </w:p>
     <w:p>
@@ -337,15 +298,7 @@
         </w:numPr>
       </w:pPr>
       <w:r>
-        <w:t xml:space="preserve">There are alternative theories of distribution, such as the </w:t>
-      </w:r>
-      <w:proofErr w:type="spellStart"/>
-      <w:r>
-        <w:t>Sraffian</w:t>
-      </w:r>
-      <w:proofErr w:type="spellEnd"/>
-      <w:r>
-        <w:t xml:space="preserve"> view, which posits that the rate of profit is exogenously determined and not connected to output. Instead, a given rate of profit will determine distribution.</w:t>
+        <w:t>There are alternative theories of distribution, such as the Sraffian view, which posits that the rate of profit is exogenously determined and not connected to output. Instead, a given rate of profit will determine distribution.</w:t>
       </w:r>
     </w:p>
     <w:p>
@@ -581,13 +534,8 @@
           <w:numId w:val="1"/>
         </w:numPr>
       </w:pPr>
-      <w:proofErr w:type="spellStart"/>
-      <w:r>
-        <w:t>Teichgraeber</w:t>
-      </w:r>
-      <w:proofErr w:type="spellEnd"/>
-      <w:r>
-        <w:t xml:space="preserve"> &amp; Van Reenen (2021)</w:t>
+      <w:r>
+        <w:t>Teichgraeber &amp; Van Reenen (2021)</w:t>
       </w:r>
     </w:p>
     <w:p>
@@ -681,13 +629,8 @@
           <w:numId w:val="1"/>
         </w:numPr>
       </w:pPr>
-      <w:proofErr w:type="spellStart"/>
-      <w:r>
-        <w:t>Pasimeni</w:t>
-      </w:r>
-      <w:proofErr w:type="spellEnd"/>
-      <w:r>
-        <w:t xml:space="preserve"> (2018)</w:t>
+      <w:r>
+        <w:t>Pasimeni (2018)</w:t>
       </w:r>
     </w:p>
     <w:p>
@@ -740,155 +683,1473 @@
         <w:t>Data Sources:</w:t>
       </w:r>
     </w:p>
-    <w:p>
-      <w:pPr>
-        <w:pStyle w:val="ListParagraph"/>
-        <w:numPr>
-          <w:ilvl w:val="0"/>
-          <w:numId w:val="1"/>
-        </w:numPr>
-      </w:pPr>
-      <w:r>
-        <w:rPr>
-          <w:b/>
-          <w:bCs/>
-        </w:rPr>
-        <w:t>Labour Cost Index</w:t>
-      </w:r>
-      <w:r>
-        <w:t xml:space="preserve">, Nace Rev 2 Categories, </w:t>
-      </w:r>
-      <w:r>
-        <w:rPr>
-          <w:b/>
-          <w:bCs/>
-        </w:rPr>
-        <w:t>Quarterly</w:t>
-      </w:r>
-      <w:r>
-        <w:t>, Eurostat</w:t>
-      </w:r>
-    </w:p>
-    <w:p>
-      <w:pPr>
-        <w:pStyle w:val="ListParagraph"/>
-        <w:numPr>
-          <w:ilvl w:val="1"/>
-          <w:numId w:val="1"/>
-        </w:numPr>
-      </w:pPr>
-      <w:hyperlink r:id="rId6" w:history="1">
-        <w:r>
-          <w:rPr>
-            <w:rStyle w:val="Hyperlink"/>
-          </w:rPr>
-          <w:t>https://ec.europa.eu/eurostat/databrowser/view/lc_lci_r2_q__custom_15260113/default/line?lang=en</w:t>
-        </w:r>
-      </w:hyperlink>
-    </w:p>
-    <w:p>
-      <w:pPr>
-        <w:pStyle w:val="ListParagraph"/>
-        <w:numPr>
-          <w:ilvl w:val="0"/>
-          <w:numId w:val="1"/>
-        </w:numPr>
-      </w:pPr>
-      <w:r>
-        <w:rPr>
-          <w:b/>
-          <w:bCs/>
-        </w:rPr>
-        <w:t>Labour Cost Index</w:t>
-      </w:r>
-      <w:r>
-        <w:t xml:space="preserve">, Nace Rev 2 Categories, </w:t>
-      </w:r>
-      <w:r>
-        <w:rPr>
-          <w:b/>
-          <w:bCs/>
-        </w:rPr>
-        <w:t>Yearly</w:t>
-      </w:r>
-      <w:r>
-        <w:t>, Eurostat</w:t>
-      </w:r>
-    </w:p>
-    <w:p>
-      <w:pPr>
-        <w:pStyle w:val="ListParagraph"/>
-        <w:numPr>
-          <w:ilvl w:val="1"/>
-          <w:numId w:val="1"/>
-        </w:numPr>
-      </w:pPr>
-      <w:hyperlink r:id="rId7" w:history="1">
-        <w:r>
-          <w:rPr>
-            <w:rStyle w:val="Hyperlink"/>
-          </w:rPr>
-          <w:t>https://ec.europa.eu/eurostat/databrowser/view/lc_lci_r2_a__custom_15260097/default/line?lang=en</w:t>
-        </w:r>
-      </w:hyperlink>
-    </w:p>
-    <w:p>
-      <w:pPr>
-        <w:pStyle w:val="ListParagraph"/>
-        <w:numPr>
-          <w:ilvl w:val="0"/>
-          <w:numId w:val="1"/>
-        </w:numPr>
-        <w:rPr>
-          <w:b/>
-          <w:bCs/>
-        </w:rPr>
-      </w:pPr>
-      <w:r>
-        <w:rPr>
-          <w:b/>
-          <w:bCs/>
-        </w:rPr>
-        <w:t>Gross Value Added by Industry</w:t>
-      </w:r>
-      <w:r>
-        <w:t xml:space="preserve">, More Categories than Nace Rev 2, </w:t>
-      </w:r>
-      <w:r>
-        <w:rPr>
-          <w:b/>
-          <w:bCs/>
-        </w:rPr>
-        <w:t>Yearly</w:t>
-      </w:r>
-      <w:r>
-        <w:t>, ONS</w:t>
-      </w:r>
-    </w:p>
-    <w:p>
-      <w:pPr>
-        <w:pStyle w:val="ListParagraph"/>
-        <w:numPr>
-          <w:ilvl w:val="1"/>
-          <w:numId w:val="1"/>
-        </w:numPr>
-      </w:pPr>
-      <w:hyperlink r:id="rId8" w:history="1">
-        <w:r>
-          <w:rPr>
-            <w:rStyle w:val="Hyperlink"/>
-          </w:rPr>
-          <w:t>https://www.ons.gov.uk/file?uri=/economy/grossdomesticproductgdp/compendium/unitedkingdomnationalaccountsthebluebook/2021/supplementarytables/bb2102industrialanalysis.xlsx</w:t>
-        </w:r>
-      </w:hyperlink>
-    </w:p>
-    <w:p>
-      <w:pPr>
-        <w:pStyle w:val="ListParagraph"/>
-        <w:numPr>
-          <w:ilvl w:val="0"/>
-          <w:numId w:val="1"/>
-        </w:numPr>
+    <w:tbl>
+      <w:tblPr>
+        <w:tblStyle w:val="TableGrid"/>
+        <w:tblW w:w="0" w:type="auto"/>
+        <w:tblLook w:val="04A0" w:firstRow="1" w:lastRow="0" w:firstColumn="1" w:lastColumn="0" w:noHBand="0" w:noVBand="1"/>
+      </w:tblPr>
+      <w:tblGrid>
+        <w:gridCol w:w="704"/>
+        <w:gridCol w:w="3618"/>
+        <w:gridCol w:w="1948"/>
+        <w:gridCol w:w="2746"/>
+      </w:tblGrid>
+      <w:tr>
+        <w:tc>
+          <w:tcPr>
+            <w:tcW w:w="704" w:type="dxa"/>
+          </w:tcPr>
+          <w:p>
+            <w:pPr>
+              <w:rPr>
+                <w:b/>
+                <w:bCs/>
+              </w:rPr>
+            </w:pPr>
+            <w:r>
+              <w:rPr>
+                <w:b/>
+                <w:bCs/>
+              </w:rPr>
+              <w:t>ID</w:t>
+            </w:r>
+          </w:p>
+        </w:tc>
+        <w:tc>
+          <w:tcPr>
+            <w:tcW w:w="3618" w:type="dxa"/>
+          </w:tcPr>
+          <w:p>
+            <w:pPr>
+              <w:rPr>
+                <w:b/>
+                <w:bCs/>
+              </w:rPr>
+            </w:pPr>
+            <w:r>
+              <w:rPr>
+                <w:b/>
+                <w:bCs/>
+              </w:rPr>
+              <w:t>Title</w:t>
+            </w:r>
+          </w:p>
+        </w:tc>
+        <w:tc>
+          <w:tcPr>
+            <w:tcW w:w="1948" w:type="dxa"/>
+          </w:tcPr>
+          <w:p>
+            <w:pPr>
+              <w:rPr>
+                <w:b/>
+                <w:bCs/>
+              </w:rPr>
+            </w:pPr>
+            <w:r>
+              <w:rPr>
+                <w:b/>
+                <w:bCs/>
+              </w:rPr>
+              <w:t>Link</w:t>
+            </w:r>
+          </w:p>
+        </w:tc>
+        <w:tc>
+          <w:tcPr>
+            <w:tcW w:w="2746" w:type="dxa"/>
+          </w:tcPr>
+          <w:p>
+            <w:pPr>
+              <w:rPr>
+                <w:b/>
+                <w:bCs/>
+              </w:rPr>
+            </w:pPr>
+            <w:r>
+              <w:rPr>
+                <w:b/>
+                <w:bCs/>
+              </w:rPr>
+              <w:t>Notes</w:t>
+            </w:r>
+          </w:p>
+        </w:tc>
+      </w:tr>
+      <w:tr>
+        <w:tc>
+          <w:tcPr>
+            <w:tcW w:w="704" w:type="dxa"/>
+          </w:tcPr>
+          <w:p>
+            <w:r>
+              <w:t>01</w:t>
+            </w:r>
+          </w:p>
+        </w:tc>
+        <w:tc>
+          <w:tcPr>
+            <w:tcW w:w="3618" w:type="dxa"/>
+          </w:tcPr>
+          <w:p>
+            <w:r>
+              <w:t xml:space="preserve">Labour Cost Index, </w:t>
+            </w:r>
+            <w:r>
+              <w:rPr>
+                <w:b/>
+                <w:bCs/>
+              </w:rPr>
+              <w:t>Nace Rev 2 Categories</w:t>
+            </w:r>
+            <w:r>
+              <w:t xml:space="preserve">, </w:t>
+            </w:r>
+            <w:r>
+              <w:rPr>
+                <w:i/>
+                <w:iCs/>
+              </w:rPr>
+              <w:t>Quarterly</w:t>
+            </w:r>
+            <w:r>
+              <w:t>, Eurostat</w:t>
+            </w:r>
+          </w:p>
+        </w:tc>
+        <w:tc>
+          <w:tcPr>
+            <w:tcW w:w="1948" w:type="dxa"/>
+          </w:tcPr>
+          <w:p>
+            <w:hyperlink r:id="rId6" w:history="1">
+              <w:r>
+                <w:rPr>
+                  <w:rStyle w:val="Hyperlink"/>
+                </w:rPr>
+                <w:t>li</w:t>
+              </w:r>
+              <w:r>
+                <w:rPr>
+                  <w:rStyle w:val="Hyperlink"/>
+                </w:rPr>
+                <w:t>n</w:t>
+              </w:r>
+              <w:r>
+                <w:rPr>
+                  <w:rStyle w:val="Hyperlink"/>
+                </w:rPr>
+                <w:t>k</w:t>
+              </w:r>
+            </w:hyperlink>
+          </w:p>
+        </w:tc>
+        <w:tc>
+          <w:tcPr>
+            <w:tcW w:w="2746" w:type="dxa"/>
+            <w:vMerge w:val="restart"/>
+          </w:tcPr>
+          <w:p>
+            <w:r>
+              <w:t>Includes all labour costs, so potentially more useful than [05], but only goes from 2001-2020</w:t>
+            </w:r>
+          </w:p>
+        </w:tc>
+      </w:tr>
+      <w:tr>
+        <w:tc>
+          <w:tcPr>
+            <w:tcW w:w="704" w:type="dxa"/>
+          </w:tcPr>
+          <w:p>
+            <w:r>
+              <w:t>02</w:t>
+            </w:r>
+          </w:p>
+        </w:tc>
+        <w:tc>
+          <w:tcPr>
+            <w:tcW w:w="3618" w:type="dxa"/>
+          </w:tcPr>
+          <w:p>
+            <w:r>
+              <w:t xml:space="preserve">Labour Cost Index, </w:t>
+            </w:r>
+            <w:r>
+              <w:rPr>
+                <w:b/>
+                <w:bCs/>
+              </w:rPr>
+              <w:t>Nace Rev 2 Categories</w:t>
+            </w:r>
+            <w:r>
+              <w:t xml:space="preserve">, </w:t>
+            </w:r>
+            <w:r>
+              <w:rPr>
+                <w:i/>
+                <w:iCs/>
+              </w:rPr>
+              <w:t>Yearly</w:t>
+            </w:r>
+            <w:r>
+              <w:t>, Eurostat</w:t>
+            </w:r>
+          </w:p>
+        </w:tc>
+        <w:tc>
+          <w:tcPr>
+            <w:tcW w:w="1948" w:type="dxa"/>
+          </w:tcPr>
+          <w:p>
+            <w:hyperlink r:id="rId7" w:history="1">
+              <w:r>
+                <w:rPr>
+                  <w:rStyle w:val="Hyperlink"/>
+                </w:rPr>
+                <w:t>link</w:t>
+              </w:r>
+            </w:hyperlink>
+          </w:p>
+        </w:tc>
+        <w:tc>
+          <w:tcPr>
+            <w:tcW w:w="2746" w:type="dxa"/>
+            <w:vMerge/>
+          </w:tcPr>
+          <w:p/>
+        </w:tc>
+      </w:tr>
+      <w:tr>
+        <w:tc>
+          <w:tcPr>
+            <w:tcW w:w="704" w:type="dxa"/>
+          </w:tcPr>
+          <w:p>
+            <w:r>
+              <w:t>03</w:t>
+            </w:r>
+          </w:p>
+        </w:tc>
+        <w:tc>
+          <w:tcPr>
+            <w:tcW w:w="3618" w:type="dxa"/>
+          </w:tcPr>
+          <w:p>
+            <w:pPr>
+              <w:rPr>
+                <w:b/>
+                <w:bCs/>
+              </w:rPr>
+            </w:pPr>
+            <w:r>
+              <w:t>Gross Value Added by Industry</w:t>
+            </w:r>
+            <w:r>
+              <w:t xml:space="preserve">, </w:t>
+            </w:r>
+            <w:r>
+              <w:rPr>
+                <w:b/>
+                <w:bCs/>
+              </w:rPr>
+              <w:t>SIC07</w:t>
+            </w:r>
+            <w:r>
+              <w:t xml:space="preserve">, </w:t>
+            </w:r>
+            <w:r>
+              <w:rPr>
+                <w:i/>
+                <w:iCs/>
+              </w:rPr>
+              <w:t>Quarterly</w:t>
+            </w:r>
+            <w:r>
+              <w:t>, ONS</w:t>
+            </w:r>
+          </w:p>
+        </w:tc>
+        <w:tc>
+          <w:tcPr>
+            <w:tcW w:w="1948" w:type="dxa"/>
+          </w:tcPr>
+          <w:p>
+            <w:hyperlink r:id="rId8" w:history="1">
+              <w:r>
+                <w:rPr>
+                  <w:rStyle w:val="Hyperlink"/>
+                </w:rPr>
+                <w:t>link</w:t>
+              </w:r>
+            </w:hyperlink>
+          </w:p>
+        </w:tc>
+        <w:tc>
+          <w:tcPr>
+            <w:tcW w:w="2746" w:type="dxa"/>
+          </w:tcPr>
+          <w:p>
+            <w:r>
+              <w:t>Used in [SIC03 SIC07 Compensation].xlsx for productivity/compensation initial analysis</w:t>
+            </w:r>
+          </w:p>
+        </w:tc>
+      </w:tr>
+      <w:tr>
+        <w:tc>
+          <w:tcPr>
+            <w:tcW w:w="704" w:type="dxa"/>
+          </w:tcPr>
+          <w:p>
+            <w:r>
+              <w:t>04</w:t>
+            </w:r>
+          </w:p>
+        </w:tc>
+        <w:tc>
+          <w:tcPr>
+            <w:tcW w:w="3618" w:type="dxa"/>
+          </w:tcPr>
+          <w:p>
+            <w:r>
+              <w:t xml:space="preserve">EARN03: Average Weekly Earnings by Industry, </w:t>
+            </w:r>
+            <w:r>
+              <w:rPr>
+                <w:b/>
+                <w:bCs/>
+              </w:rPr>
+              <w:t>SIC07</w:t>
+            </w:r>
+            <w:r>
+              <w:t xml:space="preserve">, </w:t>
+            </w:r>
+            <w:r>
+              <w:rPr>
+                <w:i/>
+                <w:iCs/>
+              </w:rPr>
+              <w:t>Yearly</w:t>
+            </w:r>
+            <w:r>
+              <w:t>, ONS</w:t>
+            </w:r>
+          </w:p>
+        </w:tc>
+        <w:tc>
+          <w:tcPr>
+            <w:tcW w:w="1948" w:type="dxa"/>
+          </w:tcPr>
+          <w:p>
+            <w:hyperlink r:id="rId9" w:history="1">
+              <w:r>
+                <w:rPr>
+                  <w:rStyle w:val="Hyperlink"/>
+                </w:rPr>
+                <w:t>link</w:t>
+              </w:r>
+            </w:hyperlink>
+          </w:p>
+        </w:tc>
+        <w:tc>
+          <w:tcPr>
+            <w:tcW w:w="2746" w:type="dxa"/>
+          </w:tcPr>
+          <w:p>
+            <w:r>
+              <w:t>Has less categories than [03] so [05] was used instead for higher depth of analysis.</w:t>
+            </w:r>
+          </w:p>
+        </w:tc>
+      </w:tr>
+      <w:tr>
+        <w:tc>
+          <w:tcPr>
+            <w:tcW w:w="704" w:type="dxa"/>
+          </w:tcPr>
+          <w:p>
+            <w:r>
+              <w:t>05</w:t>
+            </w:r>
+          </w:p>
+        </w:tc>
+        <w:tc>
+          <w:tcPr>
+            <w:tcW w:w="3618" w:type="dxa"/>
+          </w:tcPr>
+          <w:p>
+            <w:r>
+              <w:t xml:space="preserve">ASHE: Earnings and hours worked, industry, </w:t>
+            </w:r>
+            <w:r>
+              <w:rPr>
+                <w:b/>
+                <w:bCs/>
+              </w:rPr>
+              <w:t>SIC07</w:t>
+            </w:r>
+            <w:r>
+              <w:t xml:space="preserve">, </w:t>
+            </w:r>
+            <w:r>
+              <w:rPr>
+                <w:i/>
+                <w:iCs/>
+              </w:rPr>
+              <w:t>Categorised Yearly</w:t>
+            </w:r>
+            <w:r>
+              <w:t>, ONS</w:t>
+            </w:r>
+          </w:p>
+        </w:tc>
+        <w:tc>
+          <w:tcPr>
+            <w:tcW w:w="1948" w:type="dxa"/>
+          </w:tcPr>
+          <w:p>
+            <w:hyperlink r:id="rId10" w:history="1">
+              <w:r>
+                <w:rPr>
+                  <w:rStyle w:val="Hyperlink"/>
+                </w:rPr>
+                <w:t>link</w:t>
+              </w:r>
+            </w:hyperlink>
+          </w:p>
+        </w:tc>
+        <w:tc>
+          <w:tcPr>
+            <w:tcW w:w="2746" w:type="dxa"/>
+          </w:tcPr>
+          <w:p>
+            <w:r>
+              <w:t xml:space="preserve">Used in [SIC03 SIC07 Compensation].xlsx for productivity/compensation initial analysis </w:t>
+            </w:r>
+          </w:p>
+        </w:tc>
+      </w:tr>
+      <w:tr>
+        <w:tc>
+          <w:tcPr>
+            <w:tcW w:w="704" w:type="dxa"/>
+          </w:tcPr>
+          <w:p>
+            <w:r>
+              <w:t>06</w:t>
+            </w:r>
+          </w:p>
+        </w:tc>
+        <w:tc>
+          <w:tcPr>
+            <w:tcW w:w="3618" w:type="dxa"/>
+          </w:tcPr>
+          <w:p>
+            <w:r>
+              <w:t xml:space="preserve">EARN07: Average Weekly Earnings by Industry, </w:t>
+            </w:r>
+            <w:r>
+              <w:rPr>
+                <w:b/>
+                <w:bCs/>
+              </w:rPr>
+              <w:t>SIC07</w:t>
+            </w:r>
+            <w:r>
+              <w:t xml:space="preserve">, </w:t>
+            </w:r>
+            <w:r>
+              <w:rPr>
+                <w:i/>
+                <w:iCs/>
+              </w:rPr>
+              <w:t>Yearly</w:t>
+            </w:r>
+            <w:r>
+              <w:t>, ONS</w:t>
+            </w:r>
+          </w:p>
+        </w:tc>
+        <w:tc>
+          <w:tcPr>
+            <w:tcW w:w="1948" w:type="dxa"/>
+          </w:tcPr>
+          <w:p>
+            <w:hyperlink r:id="rId11" w:history="1">
+              <w:r>
+                <w:rPr>
+                  <w:rStyle w:val="Hyperlink"/>
+                </w:rPr>
+                <w:t>link</w:t>
+              </w:r>
+            </w:hyperlink>
+          </w:p>
+        </w:tc>
+        <w:tc>
+          <w:tcPr>
+            <w:tcW w:w="2746" w:type="dxa"/>
+          </w:tcPr>
+          <w:p>
+            <w:r>
+              <w:t xml:space="preserve">Condensed Industry categories, only 15 which can make it useful for </w:t>
+            </w:r>
+            <w:r>
+              <w:rPr>
+                <w:b/>
+                <w:bCs/>
+              </w:rPr>
+              <w:t>broad analysis</w:t>
+            </w:r>
+            <w:r>
+              <w:t>.</w:t>
+            </w:r>
+          </w:p>
+        </w:tc>
+      </w:tr>
+      <w:tr>
+        <w:tc>
+          <w:tcPr>
+            <w:tcW w:w="704" w:type="dxa"/>
+          </w:tcPr>
+          <w:p>
+            <w:r>
+              <w:t>07</w:t>
+            </w:r>
+          </w:p>
+        </w:tc>
+        <w:tc>
+          <w:tcPr>
+            <w:tcW w:w="3618" w:type="dxa"/>
+          </w:tcPr>
+          <w:p>
+            <w:r>
+              <w:t>SIC07 Documentation, ONS</w:t>
+            </w:r>
+          </w:p>
+        </w:tc>
+        <w:tc>
+          <w:tcPr>
+            <w:tcW w:w="1948" w:type="dxa"/>
+          </w:tcPr>
+          <w:p>
+            <w:hyperlink r:id="rId12" w:history="1">
+              <w:r>
+                <w:rPr>
+                  <w:rStyle w:val="Hyperlink"/>
+                </w:rPr>
+                <w:t>link</w:t>
+              </w:r>
+            </w:hyperlink>
+          </w:p>
+        </w:tc>
+        <w:tc>
+          <w:tcPr>
+            <w:tcW w:w="2746" w:type="dxa"/>
+          </w:tcPr>
+          <w:p>
+            <w:r>
+              <w:t>Includes SIC03-SIC07 weighted tables and correlation.</w:t>
+            </w:r>
+          </w:p>
+        </w:tc>
+      </w:tr>
+      <w:tr>
+        <w:tc>
+          <w:tcPr>
+            <w:tcW w:w="704" w:type="dxa"/>
+          </w:tcPr>
+          <w:p>
+            <w:r>
+              <w:t>08</w:t>
+            </w:r>
+          </w:p>
+        </w:tc>
+        <w:tc>
+          <w:tcPr>
+            <w:tcW w:w="3618" w:type="dxa"/>
+            <w:vMerge w:val="restart"/>
+            <w:vAlign w:val="center"/>
+          </w:tcPr>
+          <w:p>
+            <w:r>
+              <w:t>Output Prices Indices for different sectors</w:t>
+            </w:r>
+          </w:p>
+        </w:tc>
+        <w:tc>
+          <w:tcPr>
+            <w:tcW w:w="1948" w:type="dxa"/>
+          </w:tcPr>
+          <w:p>
+            <w:hyperlink r:id="rId13" w:history="1">
+              <w:r>
+                <w:rPr>
+                  <w:rStyle w:val="Hyperlink"/>
+                </w:rPr>
+                <w:t>Agricultural Price Index</w:t>
+              </w:r>
+              <w:r>
+                <w:rPr>
+                  <w:rStyle w:val="Hyperlink"/>
+                </w:rPr>
+                <w:t>,</w:t>
+              </w:r>
+              <w:r>
+                <w:rPr>
+                  <w:rStyle w:val="Hyperlink"/>
+                </w:rPr>
+                <w:t xml:space="preserve"> </w:t>
+              </w:r>
+              <w:r>
+                <w:rPr>
+                  <w:rStyle w:val="Hyperlink"/>
+                  <w:i/>
+                  <w:iCs/>
+                </w:rPr>
+                <w:t>Month</w:t>
+              </w:r>
+              <w:r>
+                <w:rPr>
+                  <w:rStyle w:val="Hyperlink"/>
+                  <w:i/>
+                  <w:iCs/>
+                </w:rPr>
+                <w:t>l</w:t>
+              </w:r>
+              <w:r>
+                <w:rPr>
+                  <w:rStyle w:val="Hyperlink"/>
+                  <w:i/>
+                  <w:iCs/>
+                </w:rPr>
+                <w:t>y</w:t>
+              </w:r>
+              <w:r>
+                <w:rPr>
+                  <w:rStyle w:val="Hyperlink"/>
+                </w:rPr>
+                <w:t>, ONS</w:t>
+              </w:r>
+            </w:hyperlink>
+          </w:p>
+        </w:tc>
+        <w:tc>
+          <w:tcPr>
+            <w:tcW w:w="2746" w:type="dxa"/>
+          </w:tcPr>
+          <w:p>
+            <w:r>
+              <w:t>Includes 1988-2023, I/O table probably best</w:t>
+            </w:r>
+          </w:p>
+        </w:tc>
+      </w:tr>
+      <w:tr>
+        <w:tc>
+          <w:tcPr>
+            <w:tcW w:w="704" w:type="dxa"/>
+          </w:tcPr>
+          <w:p>
+            <w:r>
+              <w:t>09</w:t>
+            </w:r>
+          </w:p>
+        </w:tc>
+        <w:tc>
+          <w:tcPr>
+            <w:tcW w:w="3618" w:type="dxa"/>
+            <w:vMerge/>
+          </w:tcPr>
+          <w:p/>
+        </w:tc>
+        <w:tc>
+          <w:tcPr>
+            <w:tcW w:w="1948" w:type="dxa"/>
+          </w:tcPr>
+          <w:p>
+            <w:hyperlink r:id="rId14" w:history="1">
+              <w:r>
+                <w:rPr>
+                  <w:rStyle w:val="Hyperlink"/>
+                </w:rPr>
+                <w:t xml:space="preserve">Manufactured Output </w:t>
+              </w:r>
+              <w:r>
+                <w:rPr>
+                  <w:rStyle w:val="Hyperlink"/>
+                </w:rPr>
+                <w:t>P</w:t>
+              </w:r>
+              <w:r>
+                <w:rPr>
+                  <w:rStyle w:val="Hyperlink"/>
+                </w:rPr>
+                <w:t>r</w:t>
+              </w:r>
+              <w:r>
+                <w:rPr>
+                  <w:rStyle w:val="Hyperlink"/>
+                </w:rPr>
+                <w:t xml:space="preserve">ice Index, </w:t>
+              </w:r>
+              <w:r>
+                <w:rPr>
+                  <w:rStyle w:val="Hyperlink"/>
+                  <w:i/>
+                  <w:iCs/>
+                </w:rPr>
+                <w:t>Monthly,</w:t>
+              </w:r>
+              <w:r>
+                <w:rPr>
+                  <w:rStyle w:val="Hyperlink"/>
+                </w:rPr>
+                <w:t xml:space="preserve"> ONS</w:t>
+              </w:r>
+            </w:hyperlink>
+          </w:p>
+        </w:tc>
+        <w:tc>
+          <w:tcPr>
+            <w:tcW w:w="2746" w:type="dxa"/>
+          </w:tcPr>
+          <w:p>
+            <w:r>
+              <w:t>1957-2024</w:t>
+            </w:r>
+          </w:p>
+        </w:tc>
+      </w:tr>
+      <w:tr>
+        <w:trPr>
+          <w:trHeight w:val="111"/>
+        </w:trPr>
+        <w:tc>
+          <w:tcPr>
+            <w:tcW w:w="704" w:type="dxa"/>
+          </w:tcPr>
+          <w:p>
+            <w:r>
+              <w:t>10</w:t>
+            </w:r>
+          </w:p>
+        </w:tc>
+        <w:tc>
+          <w:tcPr>
+            <w:tcW w:w="3618" w:type="dxa"/>
+            <w:vMerge/>
+          </w:tcPr>
+          <w:p/>
+        </w:tc>
+        <w:tc>
+          <w:tcPr>
+            <w:tcW w:w="1948" w:type="dxa"/>
+          </w:tcPr>
+          <w:p>
+            <w:hyperlink r:id="rId15" w:history="1">
+              <w:r>
+                <w:rPr>
+                  <w:rStyle w:val="Hyperlink"/>
+                </w:rPr>
+                <w:t>Mining and Quarry</w:t>
+              </w:r>
+              <w:r>
+                <w:rPr>
+                  <w:rStyle w:val="Hyperlink"/>
+                </w:rPr>
+                <w:t>i</w:t>
+              </w:r>
+              <w:r>
+                <w:rPr>
+                  <w:rStyle w:val="Hyperlink"/>
+                </w:rPr>
+                <w:t xml:space="preserve">ng </w:t>
+              </w:r>
+              <w:r>
+                <w:rPr>
+                  <w:rStyle w:val="Hyperlink"/>
+                </w:rPr>
+                <w:t>(B)</w:t>
+              </w:r>
+              <w:r>
+                <w:rPr>
+                  <w:rStyle w:val="Hyperlink"/>
+                </w:rPr>
+                <w:t xml:space="preserve">, </w:t>
+              </w:r>
+              <w:r>
+                <w:rPr>
+                  <w:rStyle w:val="Hyperlink"/>
+                  <w:i/>
+                  <w:iCs/>
+                </w:rPr>
+                <w:t>Monthly</w:t>
+              </w:r>
+              <w:r>
+                <w:rPr>
+                  <w:rStyle w:val="Hyperlink"/>
+                </w:rPr>
+                <w:t>, ONS</w:t>
+              </w:r>
+            </w:hyperlink>
+          </w:p>
+        </w:tc>
+        <w:tc>
+          <w:tcPr>
+            <w:tcW w:w="2746" w:type="dxa"/>
+          </w:tcPr>
+          <w:p>
+            <w:r>
+              <w:t>Needed for (B)</w:t>
+            </w:r>
+          </w:p>
+          <w:p>
+            <w:hyperlink r:id="rId16" w:history="1">
+              <w:r>
+                <w:rPr>
+                  <w:rStyle w:val="Hyperlink"/>
+                </w:rPr>
+                <w:t>This stretches back farther but isn’t specifically output PPI</w:t>
+              </w:r>
+            </w:hyperlink>
+          </w:p>
+        </w:tc>
+      </w:tr>
+      <w:tr>
+        <w:trPr>
+          <w:trHeight w:val="111"/>
+        </w:trPr>
+        <w:tc>
+          <w:tcPr>
+            <w:tcW w:w="704" w:type="dxa"/>
+          </w:tcPr>
+          <w:p>
+            <w:r>
+              <w:t>11</w:t>
+            </w:r>
+          </w:p>
+        </w:tc>
+        <w:tc>
+          <w:tcPr>
+            <w:tcW w:w="3618" w:type="dxa"/>
+            <w:vMerge/>
+          </w:tcPr>
+          <w:p/>
+        </w:tc>
+        <w:tc>
+          <w:tcPr>
+            <w:tcW w:w="1948" w:type="dxa"/>
+          </w:tcPr>
+          <w:p>
+            <w:hyperlink r:id="rId17" w:history="1">
+              <w:r>
+                <w:rPr>
+                  <w:rStyle w:val="Hyperlink"/>
+                </w:rPr>
+                <w:t>All Services Gross Sector S</w:t>
+              </w:r>
+              <w:r>
+                <w:rPr>
+                  <w:rStyle w:val="Hyperlink"/>
+                </w:rPr>
+                <w:t>P</w:t>
+              </w:r>
+              <w:r>
+                <w:rPr>
+                  <w:rStyle w:val="Hyperlink"/>
+                </w:rPr>
+                <w:t xml:space="preserve">PI, </w:t>
+              </w:r>
+              <w:r>
+                <w:rPr>
+                  <w:rStyle w:val="Hyperlink"/>
+                  <w:i/>
+                  <w:iCs/>
+                </w:rPr>
+                <w:t xml:space="preserve">Quarterly </w:t>
+              </w:r>
+              <w:r>
+                <w:rPr>
+                  <w:rStyle w:val="Hyperlink"/>
+                  <w:b/>
+                  <w:bCs/>
+                  <w:i/>
+                  <w:iCs/>
+                </w:rPr>
+                <w:t>or Yearly</w:t>
+              </w:r>
+              <w:r>
+                <w:rPr>
+                  <w:rStyle w:val="Hyperlink"/>
+                </w:rPr>
+                <w:t>, ONS</w:t>
+              </w:r>
+            </w:hyperlink>
+          </w:p>
+        </w:tc>
+        <w:tc>
+          <w:tcPr>
+            <w:tcW w:w="2746" w:type="dxa"/>
+          </w:tcPr>
+          <w:p>
+            <w:r>
+              <w:t>Individual SPPIs can be found by searching for SPPI on ONS.</w:t>
+            </w:r>
+          </w:p>
+        </w:tc>
+      </w:tr>
+      <w:tr>
+        <w:trPr>
+          <w:trHeight w:val="111"/>
+        </w:trPr>
+        <w:tc>
+          <w:tcPr>
+            <w:tcW w:w="704" w:type="dxa"/>
+          </w:tcPr>
+          <w:p>
+            <w:r>
+              <w:t>12</w:t>
+            </w:r>
+          </w:p>
+        </w:tc>
+        <w:tc>
+          <w:tcPr>
+            <w:tcW w:w="3618" w:type="dxa"/>
+            <w:vMerge/>
+          </w:tcPr>
+          <w:p/>
+        </w:tc>
+        <w:tc>
+          <w:tcPr>
+            <w:tcW w:w="1948" w:type="dxa"/>
+          </w:tcPr>
+          <w:p>
+            <w:hyperlink r:id="rId18" w:history="1">
+              <w:r>
+                <w:rPr>
+                  <w:rStyle w:val="Hyperlink"/>
+                </w:rPr>
+                <w:t xml:space="preserve">Water Supply (E), </w:t>
+              </w:r>
+              <w:r>
+                <w:rPr>
+                  <w:rStyle w:val="Hyperlink"/>
+                  <w:i/>
+                  <w:iCs/>
+                </w:rPr>
+                <w:t xml:space="preserve">Monthly, </w:t>
+              </w:r>
+              <w:r>
+                <w:rPr>
+                  <w:rStyle w:val="Hyperlink"/>
+                  <w:i/>
+                  <w:iCs/>
+                </w:rPr>
+                <w:t>Q</w:t>
+              </w:r>
+              <w:r>
+                <w:rPr>
+                  <w:rStyle w:val="Hyperlink"/>
+                  <w:i/>
+                  <w:iCs/>
+                </w:rPr>
+                <w:t>uarterly, Yearly</w:t>
+              </w:r>
+              <w:r>
+                <w:rPr>
+                  <w:rStyle w:val="Hyperlink"/>
+                </w:rPr>
+                <w:t>, ONS</w:t>
+              </w:r>
+            </w:hyperlink>
+          </w:p>
+        </w:tc>
+        <w:tc>
+          <w:tcPr>
+            <w:tcW w:w="2746" w:type="dxa"/>
+          </w:tcPr>
+          <w:p>
+            <w:r>
+              <w:t>Needed for (E)</w:t>
+            </w:r>
+          </w:p>
+          <w:p>
+            <w:hyperlink r:id="rId19" w:history="1">
+              <w:r>
+                <w:rPr>
+                  <w:rStyle w:val="Hyperlink"/>
+                </w:rPr>
+                <w:t>This stretches back farther but is not specifically output prices</w:t>
+              </w:r>
+            </w:hyperlink>
+          </w:p>
+        </w:tc>
+      </w:tr>
+      <w:tr>
+        <w:trPr>
+          <w:trHeight w:val="111"/>
+        </w:trPr>
+        <w:tc>
+          <w:tcPr>
+            <w:tcW w:w="704" w:type="dxa"/>
+          </w:tcPr>
+          <w:p>
+            <w:r>
+              <w:t>13</w:t>
+            </w:r>
+          </w:p>
+        </w:tc>
+        <w:tc>
+          <w:tcPr>
+            <w:tcW w:w="3618" w:type="dxa"/>
+            <w:vMerge/>
+          </w:tcPr>
+          <w:p/>
+        </w:tc>
+        <w:tc>
+          <w:tcPr>
+            <w:tcW w:w="1948" w:type="dxa"/>
+          </w:tcPr>
+          <w:p>
+            <w:hyperlink r:id="rId20" w:history="1">
+              <w:r>
+                <w:rPr>
+                  <w:rStyle w:val="Hyperlink"/>
+                </w:rPr>
+                <w:t>Electricity, gas, steam</w:t>
+              </w:r>
+              <w:r>
+                <w:rPr>
+                  <w:rStyle w:val="Hyperlink"/>
+                </w:rPr>
+                <w:t>,</w:t>
+              </w:r>
+              <w:r>
+                <w:rPr>
+                  <w:rStyle w:val="Hyperlink"/>
+                </w:rPr>
+                <w:t xml:space="preserve"> </w:t>
+              </w:r>
+              <w:r>
+                <w:rPr>
+                  <w:rStyle w:val="Hyperlink"/>
+                </w:rPr>
+                <w:t>and air conditioning (D),</w:t>
+              </w:r>
+              <w:r>
+                <w:rPr>
+                  <w:rStyle w:val="Hyperlink"/>
+                  <w:i/>
+                  <w:iCs/>
+                </w:rPr>
+                <w:t xml:space="preserve"> Monthly</w:t>
+              </w:r>
+              <w:r>
+                <w:rPr>
+                  <w:rStyle w:val="Hyperlink"/>
+                  <w:i/>
+                  <w:iCs/>
+                </w:rPr>
+                <w:t xml:space="preserve">, Quarterly, Yearly, </w:t>
+              </w:r>
+              <w:r>
+                <w:rPr>
+                  <w:rStyle w:val="Hyperlink"/>
+                </w:rPr>
+                <w:t>ONS</w:t>
+              </w:r>
+            </w:hyperlink>
+          </w:p>
+        </w:tc>
+        <w:tc>
+          <w:tcPr>
+            <w:tcW w:w="2746" w:type="dxa"/>
+          </w:tcPr>
+          <w:p>
+            <w:r>
+              <w:t>Needed for (D)</w:t>
+            </w:r>
+          </w:p>
+          <w:p>
+            <w:hyperlink r:id="rId21" w:history="1">
+              <w:r>
+                <w:rPr>
+                  <w:rStyle w:val="Hyperlink"/>
+                </w:rPr>
+                <w:t>This one stretches back farther but is not specifically output prices.</w:t>
+              </w:r>
+            </w:hyperlink>
+          </w:p>
+        </w:tc>
+      </w:tr>
+      <w:tr>
+        <w:trPr>
+          <w:trHeight w:val="111"/>
+        </w:trPr>
+        <w:tc>
+          <w:tcPr>
+            <w:tcW w:w="704" w:type="dxa"/>
+          </w:tcPr>
+          <w:p>
+            <w:r>
+              <w:lastRenderedPageBreak/>
+              <w:t>14</w:t>
+            </w:r>
+          </w:p>
+        </w:tc>
+        <w:tc>
+          <w:tcPr>
+            <w:tcW w:w="3618" w:type="dxa"/>
+          </w:tcPr>
+          <w:p/>
+        </w:tc>
+        <w:tc>
+          <w:tcPr>
+            <w:tcW w:w="1948" w:type="dxa"/>
+          </w:tcPr>
+          <w:p>
+            <w:r>
+              <w:t xml:space="preserve">Construction output price indices, </w:t>
+            </w:r>
+            <w:r>
+              <w:rPr>
+                <w:i/>
+                <w:iCs/>
+              </w:rPr>
+              <w:t>Monthly</w:t>
+            </w:r>
+            <w:r>
+              <w:t>, ONS</w:t>
+            </w:r>
+          </w:p>
+        </w:tc>
+        <w:tc>
+          <w:tcPr>
+            <w:tcW w:w="2746" w:type="dxa"/>
+          </w:tcPr>
+          <w:p/>
+        </w:tc>
+      </w:tr>
+      <w:tr>
+        <w:trPr>
+          <w:trHeight w:val="111"/>
+        </w:trPr>
+        <w:tc>
+          <w:tcPr>
+            <w:tcW w:w="704" w:type="dxa"/>
+          </w:tcPr>
+          <w:p>
+            <w:r>
+              <w:t>1</w:t>
+            </w:r>
+            <w:r>
+              <w:t>5</w:t>
+            </w:r>
+          </w:p>
+        </w:tc>
+        <w:tc>
+          <w:tcPr>
+            <w:tcW w:w="3618" w:type="dxa"/>
+          </w:tcPr>
+          <w:p>
+            <w:r>
+              <w:t>Input-output supply and use tables</w:t>
+            </w:r>
+          </w:p>
+        </w:tc>
+        <w:tc>
+          <w:tcPr>
+            <w:tcW w:w="1948" w:type="dxa"/>
+          </w:tcPr>
+          <w:p>
+            <w:hyperlink r:id="rId22" w:history="1">
+              <w:r>
+                <w:rPr>
+                  <w:rStyle w:val="Hyperlink"/>
+                </w:rPr>
+                <w:t>lin</w:t>
+              </w:r>
+              <w:r>
+                <w:rPr>
+                  <w:rStyle w:val="Hyperlink"/>
+                </w:rPr>
+                <w:t>k</w:t>
+              </w:r>
+            </w:hyperlink>
+          </w:p>
+        </w:tc>
+        <w:tc>
+          <w:tcPr>
+            <w:tcW w:w="2746" w:type="dxa"/>
+          </w:tcPr>
+          <w:p>
+            <w:r>
+              <w:t>Can be used to make my own PPI for each SIC07 industry…</w:t>
+            </w:r>
+          </w:p>
+        </w:tc>
+      </w:tr>
+      <w:tr>
+        <w:trPr>
+          <w:trHeight w:val="111"/>
+        </w:trPr>
+        <w:tc>
+          <w:tcPr>
+            <w:tcW w:w="704" w:type="dxa"/>
+          </w:tcPr>
+          <w:p>
+            <w:r>
+              <w:t>1</w:t>
+            </w:r>
+            <w:r>
+              <w:t>6</w:t>
+            </w:r>
+          </w:p>
+        </w:tc>
+        <w:tc>
+          <w:tcPr>
+            <w:tcW w:w="3618" w:type="dxa"/>
+          </w:tcPr>
+          <w:p>
+            <w:r>
+              <w:t xml:space="preserve">Index of Services, </w:t>
+            </w:r>
+            <w:r>
+              <w:rPr>
+                <w:i/>
+                <w:iCs/>
+              </w:rPr>
+              <w:t>Monthly</w:t>
+            </w:r>
+            <w:r>
+              <w:t>, ONS</w:t>
+            </w:r>
+          </w:p>
+        </w:tc>
+        <w:tc>
+          <w:tcPr>
+            <w:tcW w:w="1948" w:type="dxa"/>
+          </w:tcPr>
+          <w:p>
+            <w:hyperlink r:id="rId23" w:history="1">
+              <w:r>
+                <w:rPr>
+                  <w:rStyle w:val="Hyperlink"/>
+                </w:rPr>
+                <w:t>link</w:t>
+              </w:r>
+            </w:hyperlink>
+          </w:p>
+        </w:tc>
+        <w:tc>
+          <w:tcPr>
+            <w:tcW w:w="2746" w:type="dxa"/>
+          </w:tcPr>
+          <w:p>
+            <w:r>
+              <w:t>Index of GVA in all services 1998-2022</w:t>
+            </w:r>
+          </w:p>
+          <w:p>
+            <w:r>
+              <w:t>Can be used to isolate growth in sector T.</w:t>
+            </w:r>
+          </w:p>
+        </w:tc>
+      </w:tr>
+      <w:tr>
+        <w:trPr>
+          <w:trHeight w:val="111"/>
+        </w:trPr>
+        <w:tc>
+          <w:tcPr>
+            <w:tcW w:w="704" w:type="dxa"/>
+          </w:tcPr>
+          <w:p>
+            <w:r>
+              <w:t>17</w:t>
+            </w:r>
+          </w:p>
+        </w:tc>
+        <w:tc>
+          <w:tcPr>
+            <w:tcW w:w="3618" w:type="dxa"/>
+          </w:tcPr>
+          <w:p>
+            <w:r>
+              <w:t>Construction Cost Missing Indices</w:t>
+            </w:r>
+          </w:p>
+        </w:tc>
+        <w:tc>
+          <w:tcPr>
+            <w:tcW w:w="1948" w:type="dxa"/>
+          </w:tcPr>
+          <w:p>
+            <w:hyperlink r:id="rId24" w:history="1">
+              <w:r>
+                <w:rPr>
+                  <w:rStyle w:val="Hyperlink"/>
+                </w:rPr>
+                <w:t>2012 Q3</w:t>
+              </w:r>
+            </w:hyperlink>
+          </w:p>
+          <w:p>
+            <w:hyperlink r:id="rId25" w:history="1">
+              <w:r>
+                <w:rPr>
+                  <w:rStyle w:val="Hyperlink"/>
+                </w:rPr>
+                <w:t>2012 Q4</w:t>
+              </w:r>
+            </w:hyperlink>
+          </w:p>
+          <w:p>
+            <w:hyperlink r:id="rId26" w:history="1">
+              <w:r>
+                <w:rPr>
+                  <w:rStyle w:val="Hyperlink"/>
+                </w:rPr>
+                <w:t>2013 Q1</w:t>
+              </w:r>
+            </w:hyperlink>
+          </w:p>
+          <w:p>
+            <w:hyperlink r:id="rId27" w:history="1">
+              <w:r>
+                <w:rPr>
+                  <w:rStyle w:val="Hyperlink"/>
+                </w:rPr>
+                <w:t>2013 Q2</w:t>
+              </w:r>
+            </w:hyperlink>
+          </w:p>
+          <w:p>
+            <w:hyperlink r:id="rId28" w:history="1">
+              <w:r>
+                <w:rPr>
+                  <w:rStyle w:val="Hyperlink"/>
+                </w:rPr>
+                <w:t>2013 Q3</w:t>
+              </w:r>
+            </w:hyperlink>
+          </w:p>
+          <w:p>
+            <w:hyperlink r:id="rId29" w:history="1">
+              <w:r>
+                <w:rPr>
+                  <w:rStyle w:val="Hyperlink"/>
+                </w:rPr>
+                <w:t>2013 Q4</w:t>
+              </w:r>
+            </w:hyperlink>
+          </w:p>
+        </w:tc>
+        <w:tc>
+          <w:tcPr>
+            <w:tcW w:w="2746" w:type="dxa"/>
+          </w:tcPr>
+          <w:p/>
+        </w:tc>
+      </w:tr>
+      <w:tr>
+        <w:trPr>
+          <w:trHeight w:val="111"/>
+        </w:trPr>
+        <w:tc>
+          <w:tcPr>
+            <w:tcW w:w="704" w:type="dxa"/>
+          </w:tcPr>
+          <w:p>
+            <w:r>
+              <w:t>18</w:t>
+            </w:r>
+          </w:p>
+        </w:tc>
+        <w:tc>
+          <w:tcPr>
+            <w:tcW w:w="3618" w:type="dxa"/>
+          </w:tcPr>
+          <w:p>
+            <w:r>
+              <w:t>CPI</w:t>
+            </w:r>
+          </w:p>
+        </w:tc>
+        <w:tc>
+          <w:tcPr>
+            <w:tcW w:w="1948" w:type="dxa"/>
+          </w:tcPr>
+          <w:p>
+            <w:hyperlink r:id="rId30" w:history="1">
+              <w:r>
+                <w:rPr>
+                  <w:rStyle w:val="Hyperlink"/>
+                </w:rPr>
+                <w:t>link</w:t>
+              </w:r>
+            </w:hyperlink>
+          </w:p>
+        </w:tc>
+        <w:tc>
+          <w:tcPr>
+            <w:tcW w:w="2746" w:type="dxa"/>
+          </w:tcPr>
+          <w:p/>
+        </w:tc>
+      </w:tr>
+      <w:tr>
+        <w:trPr>
+          <w:trHeight w:val="111"/>
+        </w:trPr>
+        <w:tc>
+          <w:tcPr>
+            <w:tcW w:w="704" w:type="dxa"/>
+          </w:tcPr>
+          <w:p>
+            <w:r>
+              <w:t>19</w:t>
+            </w:r>
+          </w:p>
+        </w:tc>
+        <w:tc>
+          <w:tcPr>
+            <w:tcW w:w="3618" w:type="dxa"/>
+          </w:tcPr>
+          <w:p>
+            <w:r>
+              <w:t>GDP Deflator</w:t>
+            </w:r>
+          </w:p>
+        </w:tc>
+        <w:tc>
+          <w:tcPr>
+            <w:tcW w:w="1948" w:type="dxa"/>
+          </w:tcPr>
+          <w:p>
+            <w:hyperlink r:id="rId31" w:history="1">
+              <w:r>
+                <w:rPr>
+                  <w:rStyle w:val="Hyperlink"/>
+                </w:rPr>
+                <w:t>link</w:t>
+              </w:r>
+            </w:hyperlink>
+          </w:p>
+        </w:tc>
+        <w:tc>
+          <w:tcPr>
+            <w:tcW w:w="2746" w:type="dxa"/>
+          </w:tcPr>
+          <w:p/>
+        </w:tc>
+      </w:tr>
+    </w:tbl>
+    <w:p>
+      <w:pPr>
         <w:rPr>
           <w:b/>
           <w:bCs/>
@@ -927,23 +2188,67 @@
           <w:b/>
           <w:bCs/>
         </w:rPr>
-        <w:t xml:space="preserve">Run some preliminary regressions on compensation and productivity using </w:t>
-      </w:r>
-      <w:proofErr w:type="spellStart"/>
-      <w:r>
+        <w:t>Run some preliminary regressions on compensation and productivity using Pasimeni’s method and note results.</w:t>
+      </w:r>
+    </w:p>
+    <w:p>
+      <w:pPr>
+        <w:pStyle w:val="ListParagraph"/>
+        <w:numPr>
+          <w:ilvl w:val="0"/>
+          <w:numId w:val="1"/>
+        </w:numPr>
         <w:rPr>
           <w:b/>
           <w:bCs/>
         </w:rPr>
-        <w:t>Pasimeni’s</w:t>
-      </w:r>
-      <w:proofErr w:type="spellEnd"/>
+      </w:pPr>
       <w:r>
         <w:rPr>
           <w:b/>
           <w:bCs/>
         </w:rPr>
-        <w:t xml:space="preserve"> method and note results.</w:t>
+        <w:t>Fully connect SIC03 and SIC07 using a coherent methodology</w:t>
+      </w:r>
+    </w:p>
+    <w:p>
+      <w:pPr>
+        <w:pStyle w:val="ListParagraph"/>
+        <w:numPr>
+          <w:ilvl w:val="1"/>
+          <w:numId w:val="1"/>
+        </w:numPr>
+        <w:rPr>
+          <w:b/>
+          <w:bCs/>
+        </w:rPr>
+      </w:pPr>
+      <w:r>
+        <w:rPr>
+          <w:b/>
+          <w:bCs/>
+        </w:rPr>
+        <w:t>Use majority employee percentage and discard when unsure/undecided?</w:t>
+      </w:r>
+    </w:p>
+    <w:p>
+      <w:pPr>
+        <w:pStyle w:val="ListParagraph"/>
+        <w:numPr>
+          <w:ilvl w:val="0"/>
+          <w:numId w:val="1"/>
+        </w:numPr>
+        <w:rPr>
+          <w:b/>
+          <w:bCs/>
+        </w:rPr>
+      </w:pPr>
+      <w:r>
+        <w:rPr>
+          <w:b/>
+          <w:bCs/>
+        </w:rPr>
+        <w:t>Apply PPI deflation on a per industry basis.</w:t>
       </w:r>
     </w:p>
     <w:sdt>
@@ -1232,6 +2537,7 @@
                 <w:rPr>
                   <w:noProof/>
                 </w:rPr>
+                <w:lastRenderedPageBreak/>
                 <w:t xml:space="preserve">Teichgraeber, A., &amp; Van Reenen, J. (2021). </w:t>
               </w:r>
               <w:r>
@@ -2457,6 +3763,37 @@
       <w:shd w:val="clear" w:color="auto" w:fill="E1DFDD"/>
     </w:rPr>
   </w:style>
+  <w:style w:type="table" w:styleId="TableGrid">
+    <w:name w:val="Table Grid"/>
+    <w:basedOn w:val="TableNormal"/>
+    <w:uiPriority w:val="39"/>
+    <w:rsid w:val="00FC4A2B"/>
+    <w:pPr>
+      <w:spacing w:after="0" w:line="240" w:lineRule="auto"/>
+    </w:pPr>
+    <w:tblPr>
+      <w:tblBorders>
+        <w:top w:val="single" w:sz="4" w:space="0" w:color="auto"/>
+        <w:left w:val="single" w:sz="4" w:space="0" w:color="auto"/>
+        <w:bottom w:val="single" w:sz="4" w:space="0" w:color="auto"/>
+        <w:right w:val="single" w:sz="4" w:space="0" w:color="auto"/>
+        <w:insideH w:val="single" w:sz="4" w:space="0" w:color="auto"/>
+        <w:insideV w:val="single" w:sz="4" w:space="0" w:color="auto"/>
+      </w:tblBorders>
+    </w:tblPr>
+  </w:style>
+  <w:style w:type="character" w:styleId="FollowedHyperlink">
+    <w:name w:val="FollowedHyperlink"/>
+    <w:basedOn w:val="DefaultParagraphFont"/>
+    <w:uiPriority w:val="99"/>
+    <w:semiHidden/>
+    <w:unhideWhenUsed/>
+    <w:rsid w:val="00FC4A2B"/>
+    <w:rPr>
+      <w:color w:val="954F72" w:themeColor="followedHyperlink"/>
+      <w:u w:val="single"/>
+    </w:rPr>
+  </w:style>
 </w:styles>
 </file>
 

</xml_diff>

<commit_message>
vault backup: 2025-03-03 04:45:13
</commit_message>
<xml_diff>
--- a/Economics/Dissertation/Labour Compensation and Productivity in the UK Plan.docx
+++ b/Economics/Dissertation/Labour Compensation and Productivity in the UK Plan.docx
@@ -443,6 +443,119 @@
           <w:numId w:val="1"/>
         </w:numPr>
       </w:pPr>
+      <w:r>
+        <w:rPr>
+          <w:b/>
+          <w:bCs/>
+        </w:rPr>
+        <w:t>While median wages cannot be combined with weights to cross SIC03 SIC07 boundary, productivity can. Therefore, SIC07 productivity numbers can be back-converted and 1997-2007 and 2008-2019 can be analysed separately.</w:t>
+      </w:r>
+    </w:p>
+    <w:p>
+      <w:r>
+        <w:t>New Plan:</w:t>
+      </w:r>
+    </w:p>
+    <w:p>
+      <w:pPr>
+        <w:pStyle w:val="ListParagraph"/>
+        <w:numPr>
+          <w:ilvl w:val="0"/>
+          <w:numId w:val="1"/>
+        </w:numPr>
+      </w:pPr>
+      <w:r>
+        <w:t>Investigate net and gross decoupling in the UK.</w:t>
+      </w:r>
+    </w:p>
+    <w:p>
+      <w:pPr>
+        <w:pStyle w:val="ListParagraph"/>
+        <w:numPr>
+          <w:ilvl w:val="0"/>
+          <w:numId w:val="1"/>
+        </w:numPr>
+      </w:pPr>
+      <w:r>
+        <w:t>Make a novel contribution by using moving averages and distributed lag models so that productivity effects are not only measured contemporaneously but also into the future.</w:t>
+      </w:r>
+    </w:p>
+    <w:p>
+      <w:pPr>
+        <w:pStyle w:val="ListParagraph"/>
+        <w:numPr>
+          <w:ilvl w:val="0"/>
+          <w:numId w:val="1"/>
+        </w:numPr>
+      </w:pPr>
+      <w:r>
+        <w:t>Find the pass-through rate of productivity on mean and median wages,</w:t>
+      </w:r>
+    </w:p>
+    <w:p>
+      <w:pPr>
+        <w:pStyle w:val="ListParagraph"/>
+        <w:numPr>
+          <w:ilvl w:val="1"/>
+          <w:numId w:val="1"/>
+        </w:numPr>
+      </w:pPr>
+      <w:r>
+        <w:t>Best: find pass-through rate on ALL different quintiles – shouldn’t be too hard.</w:t>
+      </w:r>
+    </w:p>
+    <w:p>
+      <w:pPr>
+        <w:pStyle w:val="ListParagraph"/>
+        <w:numPr>
+          <w:ilvl w:val="0"/>
+          <w:numId w:val="1"/>
+        </w:numPr>
+      </w:pPr>
+      <w:r>
+        <w:t xml:space="preserve">Also run the same regression on different industries and find a linkage between capital intensive and </w:t>
+      </w:r>
+      <w:proofErr w:type="gramStart"/>
+      <w:r>
+        <w:t>technological</w:t>
+      </w:r>
+      <w:proofErr w:type="gramEnd"/>
+      <w:r>
+        <w:t xml:space="preserve"> innovative industries and pass-through rates.</w:t>
+      </w:r>
+    </w:p>
+    <w:p>
+      <w:pPr>
+        <w:pStyle w:val="ListParagraph"/>
+        <w:numPr>
+          <w:ilvl w:val="0"/>
+          <w:numId w:val="1"/>
+        </w:numPr>
+      </w:pPr>
+      <w:r>
+        <w:t>Check for robustness by calculating productivity based on both gross and net output (VA or TP), rather than just one or the other.</w:t>
+      </w:r>
+    </w:p>
+    <w:p>
+      <w:pPr>
+        <w:pStyle w:val="ListParagraph"/>
+        <w:numPr>
+          <w:ilvl w:val="1"/>
+          <w:numId w:val="1"/>
+        </w:numPr>
+      </w:pPr>
+      <w:r>
+        <w:t>Reference Summers paper for why this is important.</w:t>
+      </w:r>
+    </w:p>
+    <w:p>
+      <w:pPr>
+        <w:pStyle w:val="ListParagraph"/>
+        <w:numPr>
+          <w:ilvl w:val="0"/>
+          <w:numId w:val="1"/>
+        </w:numPr>
+      </w:pPr>
     </w:p>
     <w:p>
       <w:r>
@@ -523,6 +636,7 @@
         </w:numPr>
       </w:pPr>
       <w:r>
+        <w:lastRenderedPageBreak/>
         <w:t>In most sectors there is no statistical significance between labour productivity and wages, but there are a few key sectors that explain most of the productivity.</w:t>
       </w:r>
     </w:p>
@@ -662,7 +776,10 @@
       </w:r>
       <w:proofErr w:type="gramEnd"/>
       <w:r>
-        <w:t xml:space="preserve"> the relationship between marginal labour productivity and its income share.</w:t>
+        <w:t xml:space="preserve"> the relationship</w:t>
+      </w:r>
+      <w:r>
+        <w:t xml:space="preserve"> between marginal labour productivity and its income share.</w:t>
       </w:r>
     </w:p>
     <w:p>
@@ -674,8 +791,79 @@
         </w:numPr>
       </w:pPr>
       <w:r>
-        <w:lastRenderedPageBreak/>
         <w:t>Possibilities of mirroring econometric analysis.</w:t>
+      </w:r>
+    </w:p>
+    <w:p>
+      <w:pPr>
+        <w:pStyle w:val="ListParagraph"/>
+        <w:numPr>
+          <w:ilvl w:val="0"/>
+          <w:numId w:val="1"/>
+        </w:numPr>
+      </w:pPr>
+      <w:r>
+        <w:t>Stansbury and Summers (2015)</w:t>
+      </w:r>
+    </w:p>
+    <w:p>
+      <w:pPr>
+        <w:pStyle w:val="ListParagraph"/>
+        <w:numPr>
+          <w:ilvl w:val="1"/>
+          <w:numId w:val="1"/>
+        </w:numPr>
+      </w:pPr>
+      <w:r>
+        <w:t>p 10:</w:t>
+      </w:r>
+    </w:p>
+    <w:p>
+      <w:pPr>
+        <w:pStyle w:val="ListParagraph"/>
+        <w:numPr>
+          <w:ilvl w:val="2"/>
+          <w:numId w:val="1"/>
+        </w:numPr>
+      </w:pPr>
+      <w:r>
+        <w:t>Net productivity can account for depreciation – changing depreciation rates may result in a higher divergence for a clear reason.</w:t>
+      </w:r>
+    </w:p>
+    <w:p>
+      <w:pPr>
+        <w:pStyle w:val="ListParagraph"/>
+        <w:numPr>
+          <w:ilvl w:val="3"/>
+          <w:numId w:val="1"/>
+        </w:numPr>
+      </w:pPr>
+      <w:r>
+        <w:t>Net productivity is calculable.</w:t>
+      </w:r>
+    </w:p>
+    <w:p>
+      <w:pPr>
+        <w:pStyle w:val="ListParagraph"/>
+        <w:numPr>
+          <w:ilvl w:val="0"/>
+          <w:numId w:val="1"/>
+        </w:numPr>
+      </w:pPr>
+      <w:r>
+        <w:t>The Blue Book</w:t>
+      </w:r>
+    </w:p>
+    <w:p>
+      <w:pPr>
+        <w:pStyle w:val="ListParagraph"/>
+        <w:numPr>
+          <w:ilvl w:val="1"/>
+          <w:numId w:val="1"/>
+        </w:numPr>
+      </w:pPr>
+      <w:r>
+        <w:t>Output prices are those received as part of the production process, rather than the price associated with a unit of output. This means that blue book statistics and current output prices show the income to firms which is available to be distributed amongst different factors, rather than the gross income, some of which is levied as tax.</w:t>
       </w:r>
     </w:p>
     <w:p>
@@ -828,19 +1016,7 @@
                 <w:rPr>
                   <w:rStyle w:val="Hyperlink"/>
                 </w:rPr>
-                <w:t>li</w:t>
-              </w:r>
-              <w:r>
-                <w:rPr>
-                  <w:rStyle w:val="Hyperlink"/>
-                </w:rPr>
-                <w:t>n</w:t>
-              </w:r>
-              <w:r>
-                <w:rPr>
-                  <w:rStyle w:val="Hyperlink"/>
-                </w:rPr>
-                <w:t>k</w:t>
+                <w:t>link</w:t>
               </w:r>
             </w:hyperlink>
           </w:p>
@@ -981,7 +1157,13 @@
                 <w:rPr>
                   <w:rStyle w:val="Hyperlink"/>
                 </w:rPr>
-                <w:t>link</w:t>
+                <w:t>lin</w:t>
+              </w:r>
+              <w:r>
+                <w:rPr>
+                  <w:rStyle w:val="Hyperlink"/>
+                </w:rPr>
+                <w:t>k</w:t>
               </w:r>
             </w:hyperlink>
           </w:p>
@@ -1193,7 +1375,11 @@
           </w:tcPr>
           <w:p>
             <w:r>
-              <w:t xml:space="preserve">Condensed Industry categories, only 15 which can make it useful for </w:t>
+              <w:t xml:space="preserve">Condensed Industry categories, only 15 which </w:t>
+            </w:r>
+            <w:r>
+              <w:lastRenderedPageBreak/>
+              <w:t xml:space="preserve">can make it useful for </w:t>
             </w:r>
             <w:r>
               <w:rPr>
@@ -1215,6 +1401,7 @@
           </w:tcPr>
           <w:p>
             <w:r>
+              <w:lastRenderedPageBreak/>
               <w:t>07</w:t>
             </w:r>
           </w:p>
@@ -1288,19 +1475,7 @@
                 <w:rPr>
                   <w:rStyle w:val="Hyperlink"/>
                 </w:rPr>
-                <w:t>Agricultural Price Index</w:t>
-              </w:r>
-              <w:r>
-                <w:rPr>
-                  <w:rStyle w:val="Hyperlink"/>
-                </w:rPr>
-                <w:t>,</w:t>
-              </w:r>
-              <w:r>
-                <w:rPr>
-                  <w:rStyle w:val="Hyperlink"/>
-                </w:rPr>
-                <w:t xml:space="preserve"> </w:t>
+                <w:t xml:space="preserve">Agricultural Price Index, </w:t>
               </w:r>
               <w:r>
                 <w:rPr>
@@ -1308,23 +1483,7 @@
                   <w:i/>
                   <w:iCs/>
                 </w:rPr>
-                <w:t>Month</w:t>
-              </w:r>
-              <w:r>
-                <w:rPr>
-                  <w:rStyle w:val="Hyperlink"/>
-                  <w:i/>
-                  <w:iCs/>
-                </w:rPr>
-                <w:t>l</w:t>
-              </w:r>
-              <w:r>
-                <w:rPr>
-                  <w:rStyle w:val="Hyperlink"/>
-                  <w:i/>
-                  <w:iCs/>
-                </w:rPr>
-                <w:t>y</w:t>
+                <w:t>Monthly</w:t>
               </w:r>
               <w:r>
                 <w:rPr>
@@ -1374,25 +1533,7 @@
                 <w:rPr>
                   <w:rStyle w:val="Hyperlink"/>
                 </w:rPr>
-                <w:t xml:space="preserve">Manufactured Output </w:t>
-              </w:r>
-              <w:r>
-                <w:rPr>
-                  <w:rStyle w:val="Hyperlink"/>
-                </w:rPr>
-                <w:t>P</w:t>
-              </w:r>
-              <w:r>
-                <w:rPr>
-                  <w:rStyle w:val="Hyperlink"/>
-                </w:rPr>
-                <w:t>r</w:t>
-              </w:r>
-              <w:r>
-                <w:rPr>
-                  <w:rStyle w:val="Hyperlink"/>
-                </w:rPr>
-                <w:t xml:space="preserve">ice Index, </w:t>
+                <w:t xml:space="preserve">Manufactured Output Price Index, </w:t>
               </w:r>
               <w:r>
                 <w:rPr>
@@ -1453,19 +1594,7 @@
                 <w:rPr>
                   <w:rStyle w:val="Hyperlink"/>
                 </w:rPr>
-                <w:t>Mining and Quarry</w:t>
-              </w:r>
-              <w:r>
-                <w:rPr>
-                  <w:rStyle w:val="Hyperlink"/>
-                </w:rPr>
-                <w:t>i</w:t>
-              </w:r>
-              <w:r>
-                <w:rPr>
-                  <w:rStyle w:val="Hyperlink"/>
-                </w:rPr>
-                <w:t xml:space="preserve">ng </w:t>
+                <w:t xml:space="preserve">Mining and Quarrying </w:t>
               </w:r>
               <w:r>
                 <w:rPr>
@@ -1548,19 +1677,7 @@
                 <w:rPr>
                   <w:rStyle w:val="Hyperlink"/>
                 </w:rPr>
-                <w:t>All Services Gross Sector S</w:t>
-              </w:r>
-              <w:r>
-                <w:rPr>
-                  <w:rStyle w:val="Hyperlink"/>
-                </w:rPr>
-                <w:t>P</w:t>
-              </w:r>
-              <w:r>
-                <w:rPr>
-                  <w:rStyle w:val="Hyperlink"/>
-                </w:rPr>
-                <w:t xml:space="preserve">PI, </w:t>
+                <w:t xml:space="preserve">All Services Gross Sector SPPI, </w:t>
               </w:r>
               <w:r>
                 <w:rPr>
@@ -1639,23 +1756,7 @@
                   <w:i/>
                   <w:iCs/>
                 </w:rPr>
-                <w:t xml:space="preserve">Monthly, </w:t>
-              </w:r>
-              <w:r>
-                <w:rPr>
-                  <w:rStyle w:val="Hyperlink"/>
-                  <w:i/>
-                  <w:iCs/>
-                </w:rPr>
-                <w:t>Q</w:t>
-              </w:r>
-              <w:r>
-                <w:rPr>
-                  <w:rStyle w:val="Hyperlink"/>
-                  <w:i/>
-                  <w:iCs/>
-                </w:rPr>
-                <w:t>uarterly, Yearly</w:t>
+                <w:t>Monthly, Quarterly, Yearly</w:t>
               </w:r>
               <w:r>
                 <w:rPr>
@@ -1718,25 +1819,7 @@
                 <w:rPr>
                   <w:rStyle w:val="Hyperlink"/>
                 </w:rPr>
-                <w:t>Electricity, gas, steam</w:t>
-              </w:r>
-              <w:r>
-                <w:rPr>
-                  <w:rStyle w:val="Hyperlink"/>
-                </w:rPr>
-                <w:t>,</w:t>
-              </w:r>
-              <w:r>
-                <w:rPr>
-                  <w:rStyle w:val="Hyperlink"/>
-                </w:rPr>
-                <w:t xml:space="preserve"> </w:t>
-              </w:r>
-              <w:r>
-                <w:rPr>
-                  <w:rStyle w:val="Hyperlink"/>
-                </w:rPr>
-                <w:t>and air conditioning (D),</w:t>
+                <w:t>Electricity, gas, steam, and air conditioning (D),</w:t>
               </w:r>
               <w:r>
                 <w:rPr>
@@ -1778,7 +1861,19 @@
                 <w:rPr>
                   <w:rStyle w:val="Hyperlink"/>
                 </w:rPr>
-                <w:t>This one stretches back farther but is not specifically output prices.</w:t>
+                <w:t>This one stretches back farth</w:t>
+              </w:r>
+              <w:r>
+                <w:rPr>
+                  <w:rStyle w:val="Hyperlink"/>
+                </w:rPr>
+                <w:t>e</w:t>
+              </w:r>
+              <w:r>
+                <w:rPr>
+                  <w:rStyle w:val="Hyperlink"/>
+                </w:rPr>
+                <w:t>r but is not specifically output prices.</w:t>
               </w:r>
             </w:hyperlink>
           </w:p>
@@ -1794,7 +1889,6 @@
           </w:tcPr>
           <w:p>
             <w:r>
-              <w:lastRenderedPageBreak/>
               <w:t>14</w:t>
             </w:r>
           </w:p>
@@ -1869,13 +1963,7 @@
                 <w:rPr>
                   <w:rStyle w:val="Hyperlink"/>
                 </w:rPr>
-                <w:t>lin</w:t>
-              </w:r>
-              <w:r>
-                <w:rPr>
-                  <w:rStyle w:val="Hyperlink"/>
-                </w:rPr>
-                <w:t>k</w:t>
+                <w:t>link</w:t>
               </w:r>
             </w:hyperlink>
           </w:p>
@@ -2147,6 +2235,52 @@
           <w:p/>
         </w:tc>
       </w:tr>
+      <w:tr>
+        <w:trPr>
+          <w:trHeight w:val="111"/>
+        </w:trPr>
+        <w:tc>
+          <w:tcPr>
+            <w:tcW w:w="704" w:type="dxa"/>
+          </w:tcPr>
+          <w:p>
+            <w:r>
+              <w:t>20</w:t>
+            </w:r>
+          </w:p>
+        </w:tc>
+        <w:tc>
+          <w:tcPr>
+            <w:tcW w:w="3618" w:type="dxa"/>
+          </w:tcPr>
+          <w:p>
+            <w:r>
+              <w:t>Experimental Industry Deflators</w:t>
+            </w:r>
+          </w:p>
+        </w:tc>
+        <w:tc>
+          <w:tcPr>
+            <w:tcW w:w="1948" w:type="dxa"/>
+          </w:tcPr>
+          <w:p>
+            <w:hyperlink r:id="rId32" w:history="1">
+              <w:r>
+                <w:rPr>
+                  <w:rStyle w:val="Hyperlink"/>
+                </w:rPr>
+                <w:t>link</w:t>
+              </w:r>
+            </w:hyperlink>
+          </w:p>
+        </w:tc>
+        <w:tc>
+          <w:tcPr>
+            <w:tcW w:w="2746" w:type="dxa"/>
+          </w:tcPr>
+          <w:p/>
+        </w:tc>
+      </w:tr>
     </w:tbl>
     <w:p>
       <w:pPr>
@@ -2155,19 +2289,70 @@
           <w:bCs/>
         </w:rPr>
       </w:pPr>
-    </w:p>
-    <w:p>
-      <w:pPr>
+      <w:r>
         <w:rPr>
           <w:b/>
           <w:bCs/>
         </w:rPr>
-      </w:pPr>
-      <w:r>
+        <w:t>Methodological Notes:</w:t>
+      </w:r>
+    </w:p>
+    <w:p>
+      <w:pPr>
+        <w:pStyle w:val="ListParagraph"/>
+        <w:numPr>
+          <w:ilvl w:val="0"/>
+          <w:numId w:val="1"/>
+        </w:numPr>
         <w:rPr>
           <w:b/>
           <w:bCs/>
         </w:rPr>
+      </w:pPr>
+      <w:r>
+        <w:rPr>
+          <w:b/>
+          <w:bCs/>
+        </w:rPr>
+        <w:t xml:space="preserve">Yearly </w:t>
+      </w:r>
+      <w:proofErr w:type="spellStart"/>
+      <w:r>
+        <w:rPr>
+          <w:b/>
+          <w:bCs/>
+        </w:rPr>
+        <w:t>OpH</w:t>
+      </w:r>
+      <w:proofErr w:type="spellEnd"/>
+      <w:r>
+        <w:rPr>
+          <w:b/>
+          <w:bCs/>
+        </w:rPr>
+        <w:t xml:space="preserve"> numbers were found by taking </w:t>
+      </w:r>
+      <w:r>
+        <w:rPr>
+          <w:b/>
+          <w:bCs/>
+        </w:rPr>
+        <w:t>an average of all quarters across the whole year</w:t>
+      </w:r>
+    </w:p>
+    <w:p>
+      <w:pPr>
+        <w:rPr>
+          <w:b/>
+          <w:bCs/>
+        </w:rPr>
+      </w:pPr>
+      <w:r>
+        <w:rPr>
+          <w:b/>
+          <w:bCs/>
+        </w:rPr>
+        <w:lastRenderedPageBreak/>
         <w:t>Todo:</w:t>
       </w:r>
     </w:p>
@@ -2537,7 +2722,6 @@
                 <w:rPr>
                   <w:noProof/>
                 </w:rPr>
-                <w:lastRenderedPageBreak/>
                 <w:t xml:space="preserve">Teichgraeber, A., &amp; Van Reenen, J. (2021). </w:t>
               </w:r>
               <w:r>

</xml_diff>

<commit_message>
vault backup: 2025-03-25 19:11:25
</commit_message>
<xml_diff>
--- a/Economics/Dissertation/Labour Compensation and Productivity in the UK Plan.docx
+++ b/Economics/Dissertation/Labour Compensation and Productivity in the UK Plan.docx
@@ -1157,13 +1157,7 @@
                 <w:rPr>
                   <w:rStyle w:val="Hyperlink"/>
                 </w:rPr>
-                <w:t>lin</w:t>
-              </w:r>
-              <w:r>
-                <w:rPr>
-                  <w:rStyle w:val="Hyperlink"/>
-                </w:rPr>
-                <w:t>k</w:t>
+                <w:t>link</w:t>
               </w:r>
             </w:hyperlink>
           </w:p>
@@ -1861,19 +1855,7 @@
                 <w:rPr>
                   <w:rStyle w:val="Hyperlink"/>
                 </w:rPr>
-                <w:t>This one stretches back farth</w:t>
-              </w:r>
-              <w:r>
-                <w:rPr>
-                  <w:rStyle w:val="Hyperlink"/>
-                </w:rPr>
-                <w:t>e</w:t>
-              </w:r>
-              <w:r>
-                <w:rPr>
-                  <w:rStyle w:val="Hyperlink"/>
-                </w:rPr>
-                <w:t>r but is not specifically output prices.</w:t>
+                <w:t>This one stretches back farther but is not specifically output prices.</w:t>
               </w:r>
             </w:hyperlink>
           </w:p>
@@ -2342,6 +2324,11 @@
     </w:p>
     <w:p>
       <w:pPr>
+        <w:pStyle w:val="ListParagraph"/>
+        <w:numPr>
+          <w:ilvl w:val="0"/>
+          <w:numId w:val="1"/>
+        </w:numPr>
         <w:rPr>
           <w:b/>
           <w:bCs/>
@@ -2353,6 +2340,125 @@
           <w:bCs/>
         </w:rPr>
         <w:lastRenderedPageBreak/>
+        <w:t>Productivity changes depending on whether data comes from LFS or national accounts. National accounts is preferred due to LFS methodology.</w:t>
+      </w:r>
+    </w:p>
+    <w:tbl>
+      <w:tblPr>
+        <w:tblStyle w:val="TableGrid"/>
+        <w:tblW w:w="0" w:type="auto"/>
+        <w:tblLook w:val="04A0" w:firstRow="1" w:lastRow="0" w:firstColumn="1" w:lastColumn="0" w:noHBand="0" w:noVBand="1"/>
+      </w:tblPr>
+      <w:tblGrid>
+        <w:gridCol w:w="9016"/>
+      </w:tblGrid>
+      <w:tr>
+        <w:tc>
+          <w:tcPr>
+            <w:tcW w:w="9016" w:type="dxa"/>
+          </w:tcPr>
+          <w:p>
+            <w:pPr>
+              <w:rPr>
+                <w:b/>
+                <w:bCs/>
+              </w:rPr>
+            </w:pPr>
+            <w:hyperlink r:id="rId33" w:anchor=":~:text=per%20hour%20worked.-,Total%20GVA%20versus%20GVA%20excluding%20imputed%20rental%20income,NUTS%20regions%20accompanying%20the%20release." w:history="1">
+              <w:r>
+                <w:rPr>
+                  <w:rStyle w:val="Hyperlink"/>
+                  <w:b/>
+                  <w:bCs/>
+                </w:rPr>
+                <w:t>Total GVA versus GVA excluding imputed rental income</w:t>
+              </w:r>
+            </w:hyperlink>
+          </w:p>
+          <w:p>
+            <w:pPr>
+              <w:rPr>
+                <w:b/>
+                <w:bCs/>
+              </w:rPr>
+            </w:pPr>
+            <w:r>
+              <w:rPr>
+                <w:b/>
+                <w:bCs/>
+              </w:rPr>
+              <w:t>The headline productivity calculations in this article use total GVA as a measure of output. This includes all components of GVA and is in line with national productivity estimates.</w:t>
+            </w:r>
+          </w:p>
+          <w:p>
+            <w:pPr>
+              <w:rPr>
+                <w:b/>
+                <w:bCs/>
+              </w:rPr>
+            </w:pPr>
+          </w:p>
+          <w:p>
+            <w:pPr>
+              <w:rPr>
+                <w:b/>
+                <w:bCs/>
+              </w:rPr>
+            </w:pPr>
+            <w:r>
+              <w:rPr>
+                <w:b/>
+                <w:bCs/>
+              </w:rPr>
+              <w:t>However, it can be argued that not all GVA components are equally relevant when assessing labour productivity, as some elements of GVA are not directly related to the input of labour. In particular, imputed household rental incomes, such as imputed rental values capturing the value of housing services accruing to owner-occupiers, could be excluded from the total GVA to obtain a measure of output more closely related to the measurable labour input.</w:t>
+            </w:r>
+          </w:p>
+          <w:p>
+            <w:pPr>
+              <w:rPr>
+                <w:b/>
+                <w:bCs/>
+              </w:rPr>
+            </w:pPr>
+          </w:p>
+          <w:p>
+            <w:pPr>
+              <w:rPr>
+                <w:b/>
+                <w:bCs/>
+              </w:rPr>
+            </w:pPr>
+            <w:r>
+              <w:rPr>
+                <w:b/>
+                <w:bCs/>
+              </w:rPr>
+              <w:t>Therefore, we have also provided data that exclude imputed household rentals from the GVA(B) "nominal" used in the productivity calculations. These data are discussed in the "Alternative results excluding rental income" section of this article and are also available in the datasets for NUTS regions accompanying the release.</w:t>
+            </w:r>
+          </w:p>
+        </w:tc>
+      </w:tr>
+    </w:tbl>
+    <w:p>
+      <w:pPr>
+        <w:rPr>
+          <w:b/>
+          <w:bCs/>
+        </w:rPr>
+      </w:pPr>
+    </w:p>
+    <w:p>
+      <w:pPr>
+        <w:rPr>
+          <w:b/>
+          <w:bCs/>
+        </w:rPr>
+      </w:pPr>
+      <w:r>
+        <w:rPr>
+          <w:b/>
+          <w:bCs/>
+        </w:rPr>
         <w:t>Todo:</w:t>
       </w:r>
     </w:p>
@@ -2435,6 +2541,32 @@
         </w:rPr>
         <w:t>Apply PPI deflation on a per industry basis.</w:t>
       </w:r>
+    </w:p>
+    <w:p>
+      <w:pPr>
+        <w:pStyle w:val="ListParagraph"/>
+        <w:numPr>
+          <w:ilvl w:val="0"/>
+          <w:numId w:val="1"/>
+        </w:numPr>
+        <w:rPr>
+          <w:b/>
+          <w:bCs/>
+        </w:rPr>
+      </w:pPr>
+    </w:p>
+    <w:p>
+      <w:pPr>
+        <w:pStyle w:val="ListParagraph"/>
+        <w:numPr>
+          <w:ilvl w:val="0"/>
+          <w:numId w:val="1"/>
+        </w:numPr>
+        <w:rPr>
+          <w:b/>
+          <w:bCs/>
+        </w:rPr>
+      </w:pPr>
     </w:p>
     <w:sdt>
       <w:sdtPr>
@@ -2722,6 +2854,7 @@
                 <w:rPr>
                   <w:noProof/>
                 </w:rPr>
+                <w:lastRenderedPageBreak/>
                 <w:t xml:space="preserve">Teichgraeber, A., &amp; Van Reenen, J. (2021). </w:t>
               </w:r>
               <w:r>

</xml_diff>